<commit_message>
verslagen en arduino code
verslag en code voor labo3
</commit_message>
<xml_diff>
--- a/verslagenMobcom.docx
+++ b/verslagenMobcom.docx
@@ -6,148 +6,212 @@
       <w:pPr>
         <w:jc w:val="center"/>
         <w:rPr>
-          <w:lang w:val="en-US"/>
-        </w:rPr>
-      </w:pPr>
-      <w:r>
-        <w:rPr>
-          <w:lang w:val="en-US"/>
-        </w:rPr>
-        <w:t>Verslagen Labo mobcom</w:t>
-      </w:r>
-    </w:p>
-    <w:p>
-      <w:pPr>
-        <w:rPr>
-          <w:lang w:val="en-US"/>
-        </w:rPr>
-      </w:pPr>
-      <w:r>
-        <w:rPr>
-          <w:lang w:val="en-US"/>
+          <w:lang w:val="nl-NL"/>
+        </w:rPr>
+      </w:pPr>
+      <w:r>
+        <w:rPr>
+          <w:lang w:val="nl-NL"/>
+        </w:rPr>
+        <w:t xml:space="preserve">Verslagen Labo </w:t>
+      </w:r>
+      <w:proofErr w:type="spellStart"/>
+      <w:r>
+        <w:rPr>
+          <w:lang w:val="nl-NL"/>
+        </w:rPr>
+        <w:t>mobcom</w:t>
+      </w:r>
+      <w:proofErr w:type="spellEnd"/>
+    </w:p>
+    <w:p>
+      <w:pPr>
+        <w:rPr>
+          <w:lang w:val="nl-NL"/>
+        </w:rPr>
+      </w:pPr>
+      <w:r>
+        <w:rPr>
+          <w:lang w:val="nl-NL"/>
         </w:rPr>
         <w:t xml:space="preserve">Opdracht 1 : knipperlicht </w:t>
       </w:r>
     </w:p>
     <w:p>
-      <w:r>
-        <w:rPr>
-          <w:lang w:val="en-US"/>
-        </w:rPr>
-        <w:t>Code:</w:t>
-      </w:r>
-      <w:r>
+      <w:pPr>
+        <w:rPr>
+          <w:lang w:val="nl-NL"/>
+        </w:rPr>
+      </w:pPr>
+      <w:r>
+        <w:rPr>
+          <w:lang w:val="nl-NL"/>
+        </w:rPr>
+        <w:t xml:space="preserve">Code: </w:t>
+      </w:r>
+    </w:p>
+    <w:p>
+      <w:pPr>
+        <w:rPr>
+          <w:lang w:val="en-US"/>
+        </w:rPr>
+      </w:pPr>
+      <w:r>
+        <w:rPr>
+          <w:lang w:val="en-US"/>
+        </w:rPr>
+        <w:t xml:space="preserve">// included </w:t>
+      </w:r>
+      <w:proofErr w:type="spellStart"/>
+      <w:r>
+        <w:rPr>
+          <w:lang w:val="en-US"/>
+        </w:rPr>
+        <w:t>libary</w:t>
+      </w:r>
+      <w:proofErr w:type="spellEnd"/>
+    </w:p>
+    <w:p>
+      <w:pPr>
+        <w:rPr>
+          <w:lang w:val="en-US"/>
+        </w:rPr>
+      </w:pPr>
+      <w:r>
+        <w:rPr>
+          <w:lang w:val="en-US"/>
+        </w:rPr>
+        <w:t>#include &lt;</w:t>
+      </w:r>
+      <w:proofErr w:type="spellStart"/>
+      <w:r>
+        <w:rPr>
+          <w:lang w:val="en-US"/>
+        </w:rPr>
+        <w:t>Printers.h</w:t>
+      </w:r>
+      <w:proofErr w:type="spellEnd"/>
+      <w:r>
+        <w:rPr>
+          <w:lang w:val="en-US"/>
+        </w:rPr>
+        <w:t>&gt;</w:t>
+      </w:r>
+    </w:p>
+    <w:p>
+      <w:pPr>
+        <w:rPr>
+          <w:lang w:val="en-US"/>
+        </w:rPr>
+      </w:pPr>
+      <w:r>
+        <w:rPr>
+          <w:lang w:val="en-US"/>
+        </w:rPr>
+        <w:t>#include &lt;</w:t>
+      </w:r>
+      <w:proofErr w:type="spellStart"/>
+      <w:r>
+        <w:rPr>
+          <w:lang w:val="en-US"/>
+        </w:rPr>
+        <w:t>XBee.h</w:t>
+      </w:r>
+      <w:proofErr w:type="spellEnd"/>
+      <w:r>
+        <w:rPr>
+          <w:lang w:val="en-US"/>
+        </w:rPr>
+        <w:t>&gt;</w:t>
+      </w:r>
+    </w:p>
+    <w:p>
+      <w:pPr>
+        <w:rPr>
+          <w:lang w:val="en-US"/>
+        </w:rPr>
+      </w:pPr>
+    </w:p>
+    <w:p>
+      <w:pPr>
+        <w:rPr>
+          <w:lang w:val="en-US"/>
+        </w:rPr>
+      </w:pPr>
+      <w:r>
+        <w:rPr>
+          <w:lang w:val="en-US"/>
+        </w:rPr>
+        <w:t>// defining the pin where we connect the led</w:t>
+      </w:r>
+    </w:p>
+    <w:p>
+      <w:pPr>
+        <w:rPr>
+          <w:lang w:val="en-US"/>
+        </w:rPr>
+      </w:pPr>
+      <w:proofErr w:type="spellStart"/>
+      <w:r>
+        <w:rPr>
+          <w:lang w:val="en-US"/>
+        </w:rPr>
+        <w:t>const</w:t>
+      </w:r>
+      <w:proofErr w:type="spellEnd"/>
+      <w:r>
+        <w:rPr>
+          <w:lang w:val="en-US"/>
+        </w:rPr>
         <w:t xml:space="preserve"> </w:t>
       </w:r>
-    </w:p>
-    <w:p>
-      <w:pPr>
-        <w:rPr>
-          <w:lang w:val="en-US"/>
-        </w:rPr>
-      </w:pPr>
-      <w:r>
-        <w:rPr>
-          <w:lang w:val="en-US"/>
-        </w:rPr>
-        <w:t>// included libary</w:t>
-      </w:r>
-    </w:p>
-    <w:p>
-      <w:pPr>
-        <w:rPr>
-          <w:lang w:val="en-US"/>
-        </w:rPr>
-      </w:pPr>
-      <w:r>
-        <w:rPr>
-          <w:lang w:val="en-US"/>
-        </w:rPr>
-        <w:t>#include &lt;Printers.h&gt;</w:t>
-      </w:r>
-    </w:p>
-    <w:p>
-      <w:pPr>
-        <w:rPr>
-          <w:lang w:val="en-US"/>
-        </w:rPr>
-      </w:pPr>
-      <w:r>
-        <w:rPr>
-          <w:lang w:val="en-US"/>
-        </w:rPr>
-        <w:t>#include &lt;XBee.h&gt;</w:t>
-      </w:r>
-    </w:p>
-    <w:p>
-      <w:pPr>
-        <w:rPr>
-          <w:lang w:val="en-US"/>
-        </w:rPr>
-      </w:pPr>
-    </w:p>
-    <w:p>
-      <w:pPr>
-        <w:rPr>
-          <w:lang w:val="en-US"/>
-        </w:rPr>
-      </w:pPr>
-      <w:r>
-        <w:rPr>
-          <w:lang w:val="en-US"/>
-        </w:rPr>
-        <w:t xml:space="preserve">// defining the pin where we </w:t>
-      </w:r>
-      <w:r>
-        <w:rPr>
-          <w:lang w:val="en-US"/>
-        </w:rPr>
-        <w:t>connect</w:t>
-      </w:r>
-      <w:r>
-        <w:rPr>
-          <w:lang w:val="en-US"/>
-        </w:rPr>
-        <w:t xml:space="preserve"> the led</w:t>
-      </w:r>
-    </w:p>
-    <w:p>
-      <w:pPr>
-        <w:rPr>
-          <w:lang w:val="en-US"/>
-        </w:rPr>
-      </w:pPr>
-      <w:r>
-        <w:rPr>
-          <w:lang w:val="en-US"/>
-        </w:rPr>
-        <w:t xml:space="preserve">const int ledPin =  13;    </w:t>
-      </w:r>
-    </w:p>
-    <w:p>
-      <w:pPr>
-        <w:rPr>
-          <w:lang w:val="en-US"/>
-        </w:rPr>
-      </w:pPr>
-    </w:p>
-    <w:p>
-      <w:pPr>
-        <w:rPr>
-          <w:lang w:val="en-US"/>
-        </w:rPr>
-      </w:pPr>
-      <w:r>
-        <w:rPr>
-          <w:lang w:val="en-US"/>
-        </w:rPr>
-        <w:t>//</w:t>
-      </w:r>
-      <w:r>
-        <w:rPr>
-          <w:lang w:val="en-US"/>
-        </w:rPr>
-        <w:t>setup routine</w:t>
+      <w:proofErr w:type="spellStart"/>
+      <w:r>
+        <w:rPr>
+          <w:lang w:val="en-US"/>
+        </w:rPr>
+        <w:t>int</w:t>
+      </w:r>
+      <w:proofErr w:type="spellEnd"/>
+      <w:r>
+        <w:rPr>
+          <w:lang w:val="en-US"/>
+        </w:rPr>
+        <w:t xml:space="preserve"> </w:t>
+      </w:r>
+      <w:proofErr w:type="spellStart"/>
+      <w:r>
+        <w:rPr>
+          <w:lang w:val="en-US"/>
+        </w:rPr>
+        <w:t>ledPin</w:t>
+      </w:r>
+      <w:proofErr w:type="spellEnd"/>
+      <w:r>
+        <w:rPr>
+          <w:lang w:val="en-US"/>
+        </w:rPr>
+        <w:t xml:space="preserve"> =  13;    </w:t>
+      </w:r>
+    </w:p>
+    <w:p>
+      <w:pPr>
+        <w:rPr>
+          <w:lang w:val="en-US"/>
+        </w:rPr>
+      </w:pPr>
+    </w:p>
+    <w:p>
+      <w:pPr>
+        <w:rPr>
+          <w:lang w:val="en-US"/>
+        </w:rPr>
+      </w:pPr>
+      <w:r>
+        <w:rPr>
+          <w:lang w:val="en-US"/>
+        </w:rPr>
+        <w:t>//setup routine</w:t>
       </w:r>
     </w:p>
     <w:p>
@@ -186,8 +250,58 @@
         <w:rPr>
           <w:lang w:val="en-US"/>
         </w:rPr>
-        <w:t xml:space="preserve">  pinMode(ledPin, OUTPUT);// making the ledpin an outout</w:t>
-      </w:r>
+        <w:t xml:space="preserve">  </w:t>
+      </w:r>
+      <w:proofErr w:type="spellStart"/>
+      <w:r>
+        <w:rPr>
+          <w:lang w:val="en-US"/>
+        </w:rPr>
+        <w:t>pinMode</w:t>
+      </w:r>
+      <w:proofErr w:type="spellEnd"/>
+      <w:r>
+        <w:rPr>
+          <w:lang w:val="en-US"/>
+        </w:rPr>
+        <w:t>(</w:t>
+      </w:r>
+      <w:proofErr w:type="spellStart"/>
+      <w:r>
+        <w:rPr>
+          <w:lang w:val="en-US"/>
+        </w:rPr>
+        <w:t>ledPin</w:t>
+      </w:r>
+      <w:proofErr w:type="spellEnd"/>
+      <w:r>
+        <w:rPr>
+          <w:lang w:val="en-US"/>
+        </w:rPr>
+        <w:t xml:space="preserve">, OUTPUT);// making the </w:t>
+      </w:r>
+      <w:proofErr w:type="spellStart"/>
+      <w:r>
+        <w:rPr>
+          <w:lang w:val="en-US"/>
+        </w:rPr>
+        <w:t>ledpin</w:t>
+      </w:r>
+      <w:proofErr w:type="spellEnd"/>
+      <w:r>
+        <w:rPr>
+          <w:lang w:val="en-US"/>
+        </w:rPr>
+        <w:t xml:space="preserve"> an </w:t>
+      </w:r>
+      <w:proofErr w:type="spellStart"/>
+      <w:r>
+        <w:rPr>
+          <w:lang w:val="en-US"/>
+        </w:rPr>
+        <w:t>outout</w:t>
+      </w:r>
+      <w:proofErr w:type="spellEnd"/>
     </w:p>
     <w:p>
       <w:pPr>
@@ -265,57 +379,133 @@
         <w:rPr>
           <w:lang w:val="en-US"/>
         </w:rPr>
-        <w:t xml:space="preserve"> digitalWrite(ledPin,HIGH);// led on</w:t>
-      </w:r>
-    </w:p>
-    <w:p>
-      <w:pPr>
-        <w:rPr>
-          <w:lang w:val="en-US"/>
-        </w:rPr>
-      </w:pPr>
-      <w:r>
-        <w:rPr>
-          <w:lang w:val="en-US"/>
-        </w:rPr>
-        <w:t xml:space="preserve"> delay(500);// waiht 500ms</w:t>
-      </w:r>
-    </w:p>
-    <w:p>
-      <w:pPr>
-        <w:rPr>
-          <w:lang w:val="en-US"/>
-        </w:rPr>
-      </w:pPr>
-      <w:r>
-        <w:rPr>
-          <w:lang w:val="en-US"/>
-        </w:rPr>
-        <w:t xml:space="preserve"> digitalWrite(ledPin,LOW);// led of </w:t>
-      </w:r>
-    </w:p>
-    <w:p>
-      <w:pPr>
-        <w:rPr>
-          <w:lang w:val="en-US"/>
-        </w:rPr>
-      </w:pPr>
-      <w:r>
-        <w:rPr>
-          <w:lang w:val="en-US"/>
-        </w:rPr>
-        <w:t xml:space="preserve"> delay(500);</w:t>
-      </w:r>
-    </w:p>
-    <w:p>
-      <w:pPr>
-        <w:rPr>
-          <w:lang w:val="en-US"/>
-        </w:rPr>
-      </w:pPr>
-      <w:r>
-        <w:rPr>
-          <w:lang w:val="en-US"/>
+        <w:t xml:space="preserve"> </w:t>
+      </w:r>
+      <w:proofErr w:type="spellStart"/>
+      <w:r>
+        <w:rPr>
+          <w:lang w:val="en-US"/>
+        </w:rPr>
+        <w:t>digitalWrite</w:t>
+      </w:r>
+      <w:proofErr w:type="spellEnd"/>
+      <w:r>
+        <w:rPr>
+          <w:lang w:val="en-US"/>
+        </w:rPr>
+        <w:t>(</w:t>
+      </w:r>
+      <w:proofErr w:type="spellStart"/>
+      <w:r>
+        <w:rPr>
+          <w:lang w:val="en-US"/>
+        </w:rPr>
+        <w:t>ledPin,HIGH</w:t>
+      </w:r>
+      <w:proofErr w:type="spellEnd"/>
+      <w:r>
+        <w:rPr>
+          <w:lang w:val="en-US"/>
+        </w:rPr>
+        <w:t>);// led on</w:t>
+      </w:r>
+    </w:p>
+    <w:p>
+      <w:pPr>
+        <w:rPr>
+          <w:lang w:val="en-US"/>
+        </w:rPr>
+      </w:pPr>
+      <w:r>
+        <w:rPr>
+          <w:lang w:val="en-US"/>
+        </w:rPr>
+        <w:t xml:space="preserve"> delay(500);// </w:t>
+      </w:r>
+      <w:proofErr w:type="spellStart"/>
+      <w:r>
+        <w:rPr>
+          <w:lang w:val="en-US"/>
+        </w:rPr>
+        <w:t>waiht</w:t>
+      </w:r>
+      <w:proofErr w:type="spellEnd"/>
+      <w:r>
+        <w:rPr>
+          <w:lang w:val="en-US"/>
+        </w:rPr>
+        <w:t xml:space="preserve"> 500ms</w:t>
+      </w:r>
+    </w:p>
+    <w:p>
+      <w:pPr>
+        <w:rPr>
+          <w:lang w:val="en-US"/>
+        </w:rPr>
+      </w:pPr>
+      <w:r>
+        <w:rPr>
+          <w:lang w:val="en-US"/>
+        </w:rPr>
+        <w:t xml:space="preserve"> </w:t>
+      </w:r>
+      <w:proofErr w:type="spellStart"/>
+      <w:r>
+        <w:rPr>
+          <w:lang w:val="en-US"/>
+        </w:rPr>
+        <w:t>digitalWrite</w:t>
+      </w:r>
+      <w:proofErr w:type="spellEnd"/>
+      <w:r>
+        <w:rPr>
+          <w:lang w:val="en-US"/>
+        </w:rPr>
+        <w:t>(</w:t>
+      </w:r>
+      <w:proofErr w:type="spellStart"/>
+      <w:r>
+        <w:rPr>
+          <w:lang w:val="en-US"/>
+        </w:rPr>
+        <w:t>ledPin,LOW</w:t>
+      </w:r>
+      <w:proofErr w:type="spellEnd"/>
+      <w:r>
+        <w:rPr>
+          <w:lang w:val="en-US"/>
+        </w:rPr>
+        <w:t xml:space="preserve">);// led of </w:t>
+      </w:r>
+    </w:p>
+    <w:p>
+      <w:pPr>
+        <w:rPr>
+          <w:lang w:val="nl-NL"/>
+        </w:rPr>
+      </w:pPr>
+      <w:r>
+        <w:rPr>
+          <w:lang w:val="en-US"/>
+        </w:rPr>
+        <w:t xml:space="preserve"> </w:t>
+      </w:r>
+      <w:r>
+        <w:rPr>
+          <w:lang w:val="nl-NL"/>
+        </w:rPr>
+        <w:t>delay(500);</w:t>
+      </w:r>
+    </w:p>
+    <w:p>
+      <w:pPr>
+        <w:rPr>
+          <w:lang w:val="nl-NL"/>
+        </w:rPr>
+      </w:pPr>
+      <w:r>
+        <w:rPr>
+          <w:lang w:val="nl-NL"/>
         </w:rPr>
         <w:t>}</w:t>
       </w:r>
@@ -365,57 +555,81 @@
     <w:p>
       <w:pPr>
         <w:rPr>
-          <w:lang w:val="en-US"/>
+          <w:lang w:val="nl-NL"/>
         </w:rPr>
       </w:pPr>
       <w:r>
         <w:rPr>
           <w:lang w:val="nl-BE"/>
         </w:rPr>
-        <w:lastRenderedPageBreak/>
         <w:t xml:space="preserve"> Opdracht</w:t>
       </w:r>
       <w:r>
         <w:rPr>
-          <w:lang w:val="en-US"/>
-        </w:rPr>
-        <w:t xml:space="preserve"> 2 : Analog read </w:t>
-      </w:r>
-    </w:p>
-    <w:p>
-      <w:pPr>
-        <w:rPr>
-          <w:lang w:val="en-US"/>
-        </w:rPr>
-      </w:pPr>
-    </w:p>
-    <w:p>
-      <w:pPr>
-        <w:rPr>
-          <w:lang w:val="en-US"/>
-        </w:rPr>
-      </w:pPr>
-      <w:r>
-        <w:rPr>
-          <w:lang w:val="en-US"/>
-        </w:rPr>
-        <w:t>Code:</w:t>
-      </w:r>
-      <w:r>
+          <w:lang w:val="nl-NL"/>
+        </w:rPr>
+        <w:t xml:space="preserve"> 2 : </w:t>
+      </w:r>
+      <w:proofErr w:type="spellStart"/>
+      <w:r>
+        <w:rPr>
+          <w:lang w:val="nl-NL"/>
+        </w:rPr>
+        <w:t>Analog</w:t>
+      </w:r>
+      <w:proofErr w:type="spellEnd"/>
+      <w:r>
+        <w:rPr>
+          <w:lang w:val="nl-NL"/>
+        </w:rPr>
         <w:t xml:space="preserve"> </w:t>
       </w:r>
-    </w:p>
-    <w:p>
-      <w:pPr>
-        <w:rPr>
-          <w:lang w:val="en-US"/>
-        </w:rPr>
-      </w:pPr>
-    </w:p>
-    <w:p>
-      <w:pPr>
-        <w:rPr>
-          <w:lang w:val="en-US"/>
+      <w:proofErr w:type="spellStart"/>
+      <w:r>
+        <w:rPr>
+          <w:lang w:val="nl-NL"/>
+        </w:rPr>
+        <w:t>read</w:t>
+      </w:r>
+      <w:proofErr w:type="spellEnd"/>
+      <w:r>
+        <w:rPr>
+          <w:lang w:val="nl-NL"/>
+        </w:rPr>
+        <w:t xml:space="preserve"> </w:t>
+      </w:r>
+    </w:p>
+    <w:p>
+      <w:pPr>
+        <w:rPr>
+          <w:lang w:val="nl-NL"/>
+        </w:rPr>
+      </w:pPr>
+    </w:p>
+    <w:p>
+      <w:pPr>
+        <w:rPr>
+          <w:lang w:val="nl-NL"/>
+        </w:rPr>
+      </w:pPr>
+      <w:r>
+        <w:rPr>
+          <w:lang w:val="nl-NL"/>
+        </w:rPr>
+        <w:t xml:space="preserve">Code: </w:t>
+      </w:r>
+    </w:p>
+    <w:p>
+      <w:pPr>
+        <w:rPr>
+          <w:lang w:val="nl-NL"/>
+        </w:rPr>
+      </w:pPr>
+    </w:p>
+    <w:p>
+      <w:pPr>
+        <w:rPr>
+          <w:lang w:val="nl-NL"/>
         </w:rPr>
       </w:pPr>
     </w:p>
@@ -455,7 +669,21 @@
         <w:rPr>
           <w:lang w:val="en-US"/>
         </w:rPr>
-        <w:t xml:space="preserve">  Serial.begin(9600);</w:t>
+        <w:t xml:space="preserve">  </w:t>
+      </w:r>
+      <w:proofErr w:type="spellStart"/>
+      <w:r>
+        <w:rPr>
+          <w:lang w:val="en-US"/>
+        </w:rPr>
+        <w:t>Serial.begin</w:t>
+      </w:r>
+      <w:proofErr w:type="spellEnd"/>
+      <w:r>
+        <w:rPr>
+          <w:lang w:val="en-US"/>
+        </w:rPr>
+        <w:t>(9600);</w:t>
       </w:r>
     </w:p>
     <w:p>
@@ -527,7 +755,49 @@
         <w:rPr>
           <w:lang w:val="en-US"/>
         </w:rPr>
-        <w:t xml:space="preserve">  int sensorValue = analogRead(A0);</w:t>
+        <w:t xml:space="preserve">  </w:t>
+      </w:r>
+      <w:proofErr w:type="spellStart"/>
+      <w:r>
+        <w:rPr>
+          <w:lang w:val="en-US"/>
+        </w:rPr>
+        <w:t>int</w:t>
+      </w:r>
+      <w:proofErr w:type="spellEnd"/>
+      <w:r>
+        <w:rPr>
+          <w:lang w:val="en-US"/>
+        </w:rPr>
+        <w:t xml:space="preserve"> </w:t>
+      </w:r>
+      <w:proofErr w:type="spellStart"/>
+      <w:r>
+        <w:rPr>
+          <w:lang w:val="en-US"/>
+        </w:rPr>
+        <w:t>sensorValue</w:t>
+      </w:r>
+      <w:proofErr w:type="spellEnd"/>
+      <w:r>
+        <w:rPr>
+          <w:lang w:val="en-US"/>
+        </w:rPr>
+        <w:t xml:space="preserve"> = </w:t>
+      </w:r>
+      <w:proofErr w:type="spellStart"/>
+      <w:r>
+        <w:rPr>
+          <w:lang w:val="en-US"/>
+        </w:rPr>
+        <w:t>analogRead</w:t>
+      </w:r>
+      <w:proofErr w:type="spellEnd"/>
+      <w:r>
+        <w:rPr>
+          <w:lang w:val="en-US"/>
+        </w:rPr>
+        <w:t>(A0);</w:t>
       </w:r>
     </w:p>
     <w:p>
@@ -553,7 +823,21 @@
         <w:rPr>
           <w:lang w:val="en-US"/>
         </w:rPr>
-        <w:t xml:space="preserve">  float voltage = sensorValue * (5.0 / 1023.0);</w:t>
+        <w:t xml:space="preserve">  float voltage = </w:t>
+      </w:r>
+      <w:proofErr w:type="spellStart"/>
+      <w:r>
+        <w:rPr>
+          <w:lang w:val="en-US"/>
+        </w:rPr>
+        <w:t>sensorValue</w:t>
+      </w:r>
+      <w:proofErr w:type="spellEnd"/>
+      <w:r>
+        <w:rPr>
+          <w:lang w:val="en-US"/>
+        </w:rPr>
+        <w:t xml:space="preserve"> * (5.0 / 1023.0);</w:t>
       </w:r>
     </w:p>
     <w:p>
@@ -572,25 +856,39 @@
     <w:p>
       <w:pPr>
         <w:rPr>
-          <w:lang w:val="en-US"/>
-        </w:rPr>
-      </w:pPr>
-      <w:r>
-        <w:rPr>
-          <w:lang w:val="en-US"/>
-        </w:rPr>
-        <w:t xml:space="preserve">  Serial.println(voltage);</w:t>
-      </w:r>
-    </w:p>
-    <w:p>
-      <w:pPr>
-        <w:rPr>
-          <w:lang w:val="en-US"/>
-        </w:rPr>
-      </w:pPr>
-      <w:r>
-        <w:rPr>
-          <w:lang w:val="en-US"/>
+          <w:lang w:val="nl-NL"/>
+        </w:rPr>
+      </w:pPr>
+      <w:r>
+        <w:rPr>
+          <w:lang w:val="en-US"/>
+        </w:rPr>
+        <w:t xml:space="preserve">  </w:t>
+      </w:r>
+      <w:proofErr w:type="spellStart"/>
+      <w:r>
+        <w:rPr>
+          <w:lang w:val="nl-NL"/>
+        </w:rPr>
+        <w:t>Serial.println</w:t>
+      </w:r>
+      <w:proofErr w:type="spellEnd"/>
+      <w:r>
+        <w:rPr>
+          <w:lang w:val="nl-NL"/>
+        </w:rPr>
+        <w:t>(voltage);</w:t>
+      </w:r>
+    </w:p>
+    <w:p>
+      <w:pPr>
+        <w:rPr>
+          <w:lang w:val="nl-NL"/>
+        </w:rPr>
+      </w:pPr>
+      <w:r>
+        <w:rPr>
+          <w:lang w:val="nl-NL"/>
         </w:rPr>
         <w:t>}</w:t>
       </w:r>
@@ -598,31 +896,1284 @@
     <w:p>
       <w:pPr>
         <w:rPr>
-          <w:lang w:val="en-US"/>
-        </w:rPr>
-      </w:pPr>
-    </w:p>
-    <w:p>
-      <w:pPr>
-        <w:rPr>
-          <w:lang w:val="en-US"/>
-        </w:rPr>
-      </w:pPr>
-    </w:p>
-    <w:p>
-      <w:pPr>
-        <w:rPr>
-          <w:lang w:val="en-US"/>
-        </w:rPr>
-      </w:pPr>
-      <w:r>
-        <w:rPr>
-          <w:lang w:val="en-US"/>
-        </w:rPr>
-        <w:t xml:space="preserve">Opdracht 3 :  xbee broadcasting </w:t>
-      </w:r>
+          <w:lang w:val="nl-NL"/>
+        </w:rPr>
+      </w:pPr>
+    </w:p>
+    <w:p>
+      <w:pPr>
+        <w:rPr>
+          <w:lang w:val="nl-NL"/>
+        </w:rPr>
+      </w:pPr>
+      <w:r>
+        <w:rPr>
+          <w:lang w:val="nl-NL"/>
+        </w:rPr>
+        <w:t>Verbeterde code:</w:t>
+      </w:r>
+    </w:p>
+    <w:p>
+      <w:pPr>
+        <w:rPr>
+          <w:lang w:val="en-US"/>
+        </w:rPr>
+      </w:pPr>
+      <w:r>
+        <w:rPr>
+          <w:lang w:val="en-US"/>
+        </w:rPr>
+        <w:t>void setup() {</w:t>
+      </w:r>
+    </w:p>
+    <w:p>
+      <w:pPr>
+        <w:rPr>
+          <w:lang w:val="en-US"/>
+        </w:rPr>
+      </w:pPr>
+      <w:r>
+        <w:rPr>
+          <w:lang w:val="en-US"/>
+        </w:rPr>
+        <w:t xml:space="preserve">  // initialize serial communication at 9600 bits per second:</w:t>
+      </w:r>
+    </w:p>
+    <w:p>
+      <w:pPr>
+        <w:rPr>
+          <w:lang w:val="en-US"/>
+        </w:rPr>
+      </w:pPr>
+      <w:r>
+        <w:rPr>
+          <w:lang w:val="en-US"/>
+        </w:rPr>
+        <w:t xml:space="preserve">  </w:t>
+      </w:r>
+      <w:proofErr w:type="spellStart"/>
+      <w:r>
+        <w:rPr>
+          <w:lang w:val="en-US"/>
+        </w:rPr>
+        <w:t>Serial.begin</w:t>
+      </w:r>
+      <w:proofErr w:type="spellEnd"/>
+      <w:r>
+        <w:rPr>
+          <w:lang w:val="en-US"/>
+        </w:rPr>
+        <w:t>(9600);</w:t>
+      </w:r>
+    </w:p>
+    <w:p>
+      <w:pPr>
+        <w:rPr>
+          <w:lang w:val="en-US"/>
+        </w:rPr>
+      </w:pPr>
+    </w:p>
+    <w:p>
+      <w:pPr>
+        <w:rPr>
+          <w:lang w:val="en-US"/>
+        </w:rPr>
+      </w:pPr>
+    </w:p>
+    <w:p>
+      <w:pPr>
+        <w:rPr>
+          <w:lang w:val="en-US"/>
+        </w:rPr>
+      </w:pPr>
+      <w:r>
+        <w:rPr>
+          <w:lang w:val="en-US"/>
+        </w:rPr>
+        <w:t>}</w:t>
+      </w:r>
+    </w:p>
+    <w:p>
+      <w:pPr>
+        <w:rPr>
+          <w:lang w:val="en-US"/>
+        </w:rPr>
+      </w:pPr>
+    </w:p>
+    <w:p>
+      <w:pPr>
+        <w:rPr>
+          <w:lang w:val="en-US"/>
+        </w:rPr>
+      </w:pPr>
+      <w:r>
+        <w:rPr>
+          <w:lang w:val="en-US"/>
+        </w:rPr>
+        <w:t>// the loop routine runs over and over again forever:</w:t>
+      </w:r>
+    </w:p>
+    <w:p>
+      <w:pPr>
+        <w:rPr>
+          <w:lang w:val="en-US"/>
+        </w:rPr>
+      </w:pPr>
+      <w:r>
+        <w:rPr>
+          <w:lang w:val="en-US"/>
+        </w:rPr>
+        <w:t xml:space="preserve">void loop() </w:t>
+      </w:r>
+    </w:p>
+    <w:p>
+      <w:pPr>
+        <w:rPr>
+          <w:lang w:val="en-US"/>
+        </w:rPr>
+      </w:pPr>
+      <w:r>
+        <w:rPr>
+          <w:lang w:val="en-US"/>
+        </w:rPr>
+        <w:t>{</w:t>
+      </w:r>
+    </w:p>
+    <w:p>
+      <w:pPr>
+        <w:rPr>
+          <w:lang w:val="en-US"/>
+        </w:rPr>
+      </w:pPr>
+      <w:r>
+        <w:rPr>
+          <w:lang w:val="en-US"/>
+        </w:rPr>
+        <w:t xml:space="preserve">    float </w:t>
+      </w:r>
+      <w:proofErr w:type="spellStart"/>
+      <w:r>
+        <w:rPr>
+          <w:lang w:val="en-US"/>
+        </w:rPr>
+        <w:t>SensorValue</w:t>
+      </w:r>
+      <w:proofErr w:type="spellEnd"/>
+      <w:r>
+        <w:rPr>
+          <w:lang w:val="en-US"/>
+        </w:rPr>
+        <w:t xml:space="preserve"> = 0;// </w:t>
+      </w:r>
+      <w:proofErr w:type="spellStart"/>
+      <w:r>
+        <w:rPr>
+          <w:lang w:val="en-US"/>
+        </w:rPr>
+        <w:t>declararation</w:t>
+      </w:r>
+      <w:proofErr w:type="spellEnd"/>
+      <w:r>
+        <w:rPr>
+          <w:lang w:val="en-US"/>
+        </w:rPr>
+        <w:t xml:space="preserve"> and </w:t>
+      </w:r>
+      <w:proofErr w:type="spellStart"/>
+      <w:r>
+        <w:rPr>
+          <w:lang w:val="en-US"/>
+        </w:rPr>
+        <w:t>init</w:t>
+      </w:r>
+      <w:proofErr w:type="spellEnd"/>
+      <w:r>
+        <w:rPr>
+          <w:lang w:val="en-US"/>
+        </w:rPr>
+        <w:t xml:space="preserve"> of the variable</w:t>
+      </w:r>
+    </w:p>
+    <w:p>
+      <w:pPr>
+        <w:rPr>
+          <w:lang w:val="en-US"/>
+        </w:rPr>
+      </w:pPr>
+      <w:r>
+        <w:rPr>
+          <w:lang w:val="en-US"/>
+        </w:rPr>
+        <w:t xml:space="preserve">    </w:t>
+      </w:r>
+      <w:proofErr w:type="spellStart"/>
+      <w:r>
+        <w:rPr>
+          <w:lang w:val="en-US"/>
+        </w:rPr>
+        <w:t>SensorValue</w:t>
+      </w:r>
+      <w:proofErr w:type="spellEnd"/>
+      <w:r>
+        <w:rPr>
+          <w:lang w:val="en-US"/>
+        </w:rPr>
+        <w:t xml:space="preserve">= </w:t>
+      </w:r>
+      <w:proofErr w:type="spellStart"/>
+      <w:r>
+        <w:rPr>
+          <w:lang w:val="en-US"/>
+        </w:rPr>
+        <w:t>SensorRead</w:t>
+      </w:r>
+      <w:proofErr w:type="spellEnd"/>
+      <w:r>
+        <w:rPr>
+          <w:lang w:val="en-US"/>
+        </w:rPr>
+        <w:t>();// Reading the return value of the function</w:t>
+      </w:r>
+    </w:p>
+    <w:p>
+      <w:pPr>
+        <w:rPr>
+          <w:lang w:val="en-US"/>
+        </w:rPr>
+      </w:pPr>
+    </w:p>
+    <w:p>
+      <w:pPr>
+        <w:rPr>
+          <w:lang w:val="en-US"/>
+        </w:rPr>
+      </w:pPr>
+      <w:r>
+        <w:rPr>
+          <w:lang w:val="en-US"/>
+        </w:rPr>
+        <w:t xml:space="preserve">  </w:t>
+      </w:r>
+      <w:proofErr w:type="spellStart"/>
+      <w:r>
+        <w:rPr>
+          <w:lang w:val="en-US"/>
+        </w:rPr>
+        <w:t>Serial.println</w:t>
+      </w:r>
+      <w:proofErr w:type="spellEnd"/>
+      <w:r>
+        <w:rPr>
+          <w:lang w:val="en-US"/>
+        </w:rPr>
+        <w:t>(</w:t>
+      </w:r>
+      <w:proofErr w:type="spellStart"/>
+      <w:r>
+        <w:rPr>
+          <w:lang w:val="en-US"/>
+        </w:rPr>
+        <w:t>SensorValue</w:t>
+      </w:r>
+      <w:proofErr w:type="spellEnd"/>
+      <w:r>
+        <w:rPr>
+          <w:lang w:val="en-US"/>
+        </w:rPr>
+        <w:t>);// printing the sensor value in volts</w:t>
+      </w:r>
+    </w:p>
+    <w:p>
+      <w:pPr>
+        <w:rPr>
+          <w:lang w:val="en-US"/>
+        </w:rPr>
+      </w:pPr>
+      <w:r>
+        <w:rPr>
+          <w:lang w:val="en-US"/>
+        </w:rPr>
+        <w:t>}</w:t>
+      </w:r>
+    </w:p>
+    <w:p>
+      <w:pPr>
+        <w:rPr>
+          <w:lang w:val="en-US"/>
+        </w:rPr>
+      </w:pPr>
+    </w:p>
+    <w:p>
+      <w:pPr>
+        <w:rPr>
+          <w:lang w:val="en-US"/>
+        </w:rPr>
+      </w:pPr>
+      <w:r>
+        <w:rPr>
+          <w:lang w:val="en-US"/>
+        </w:rPr>
+        <w:t xml:space="preserve">float </w:t>
+      </w:r>
+      <w:proofErr w:type="spellStart"/>
+      <w:r>
+        <w:rPr>
+          <w:lang w:val="en-US"/>
+        </w:rPr>
+        <w:t>SensorRead</w:t>
+      </w:r>
+      <w:proofErr w:type="spellEnd"/>
+      <w:r>
+        <w:rPr>
+          <w:lang w:val="en-US"/>
+        </w:rPr>
+        <w:t>()</w:t>
+      </w:r>
+    </w:p>
+    <w:p>
+      <w:pPr>
+        <w:rPr>
+          <w:lang w:val="en-US"/>
+        </w:rPr>
+      </w:pPr>
+      <w:r>
+        <w:rPr>
+          <w:lang w:val="en-US"/>
+        </w:rPr>
+        <w:t>{</w:t>
+      </w:r>
+    </w:p>
+    <w:p>
+      <w:pPr>
+        <w:rPr>
+          <w:lang w:val="en-US"/>
+        </w:rPr>
+      </w:pPr>
+      <w:r>
+        <w:rPr>
+          <w:lang w:val="en-US"/>
+        </w:rPr>
+        <w:t xml:space="preserve">    // read the input on analog pin 0:</w:t>
+      </w:r>
+    </w:p>
+    <w:p>
+      <w:pPr>
+        <w:rPr>
+          <w:lang w:val="en-US"/>
+        </w:rPr>
+      </w:pPr>
+      <w:r>
+        <w:rPr>
+          <w:lang w:val="en-US"/>
+        </w:rPr>
+        <w:t xml:space="preserve">  </w:t>
+      </w:r>
+      <w:proofErr w:type="spellStart"/>
+      <w:r>
+        <w:rPr>
+          <w:lang w:val="en-US"/>
+        </w:rPr>
+        <w:t>int</w:t>
+      </w:r>
+      <w:proofErr w:type="spellEnd"/>
+      <w:r>
+        <w:rPr>
+          <w:lang w:val="en-US"/>
+        </w:rPr>
+        <w:t xml:space="preserve"> </w:t>
+      </w:r>
+      <w:proofErr w:type="spellStart"/>
+      <w:r>
+        <w:rPr>
+          <w:lang w:val="en-US"/>
+        </w:rPr>
+        <w:t>sensorValue</w:t>
+      </w:r>
+      <w:proofErr w:type="spellEnd"/>
+      <w:r>
+        <w:rPr>
+          <w:lang w:val="en-US"/>
+        </w:rPr>
+        <w:t xml:space="preserve"> = </w:t>
+      </w:r>
+      <w:proofErr w:type="spellStart"/>
+      <w:r>
+        <w:rPr>
+          <w:lang w:val="en-US"/>
+        </w:rPr>
+        <w:t>analogRead</w:t>
+      </w:r>
+      <w:proofErr w:type="spellEnd"/>
+      <w:r>
+        <w:rPr>
+          <w:lang w:val="en-US"/>
+        </w:rPr>
+        <w:t>(A0);</w:t>
+      </w:r>
+    </w:p>
+    <w:p>
+      <w:pPr>
+        <w:rPr>
+          <w:lang w:val="en-US"/>
+        </w:rPr>
+      </w:pPr>
+      <w:r>
+        <w:rPr>
+          <w:lang w:val="en-US"/>
+        </w:rPr>
+        <w:t xml:space="preserve">  // Convert the analog reading (which goes from 0 - 1023) to a voltage (0 - 5V):</w:t>
+      </w:r>
+    </w:p>
+    <w:p>
+      <w:pPr>
+        <w:rPr>
+          <w:lang w:val="en-US"/>
+        </w:rPr>
+      </w:pPr>
+      <w:r>
+        <w:rPr>
+          <w:lang w:val="en-US"/>
+        </w:rPr>
+        <w:t xml:space="preserve">  float voltage = </w:t>
+      </w:r>
+      <w:proofErr w:type="spellStart"/>
+      <w:r>
+        <w:rPr>
+          <w:lang w:val="en-US"/>
+        </w:rPr>
+        <w:t>sensorValue</w:t>
+      </w:r>
+      <w:proofErr w:type="spellEnd"/>
+      <w:r>
+        <w:rPr>
+          <w:lang w:val="en-US"/>
+        </w:rPr>
+        <w:t xml:space="preserve"> * (5.0 / 1023.0);</w:t>
+      </w:r>
+    </w:p>
+    <w:p>
+      <w:pPr>
+        <w:rPr>
+          <w:lang w:val="en-US"/>
+        </w:rPr>
+      </w:pPr>
+      <w:r>
+        <w:rPr>
+          <w:lang w:val="en-US"/>
+        </w:rPr>
+        <w:t xml:space="preserve">  // return the value we need </w:t>
+      </w:r>
+    </w:p>
+    <w:p>
+      <w:pPr>
+        <w:rPr>
+          <w:lang w:val="en-US"/>
+        </w:rPr>
+      </w:pPr>
+      <w:r>
+        <w:rPr>
+          <w:lang w:val="en-US"/>
+        </w:rPr>
+        <w:t xml:space="preserve">  return voltage;</w:t>
+      </w:r>
+    </w:p>
+    <w:p>
+      <w:pPr>
+        <w:rPr>
+          <w:lang w:val="en-US"/>
+        </w:rPr>
+      </w:pPr>
+      <w:r>
+        <w:rPr>
+          <w:lang w:val="en-US"/>
+        </w:rPr>
+        <w:t>}</w:t>
+      </w:r>
+    </w:p>
+    <w:p>
+      <w:pPr>
+        <w:rPr>
+          <w:lang w:val="en-US"/>
+        </w:rPr>
+      </w:pPr>
       <w:bookmarkStart w:id="0" w:name="_GoBack"/>
       <w:bookmarkEnd w:id="0"/>
+      <w:proofErr w:type="spellStart"/>
+      <w:r>
+        <w:rPr>
+          <w:lang w:val="en-US"/>
+        </w:rPr>
+        <w:t>Opdracht</w:t>
+      </w:r>
+      <w:proofErr w:type="spellEnd"/>
+      <w:r>
+        <w:rPr>
+          <w:lang w:val="en-US"/>
+        </w:rPr>
+        <w:t xml:space="preserve"> 3 :  </w:t>
+      </w:r>
+      <w:proofErr w:type="spellStart"/>
+      <w:r>
+        <w:rPr>
+          <w:lang w:val="en-US"/>
+        </w:rPr>
+        <w:t>xbee</w:t>
+      </w:r>
+      <w:proofErr w:type="spellEnd"/>
+      <w:r>
+        <w:rPr>
+          <w:lang w:val="en-US"/>
+        </w:rPr>
+        <w:t xml:space="preserve"> broadcasting </w:t>
+      </w:r>
+    </w:p>
+    <w:p>
+      <w:pPr>
+        <w:rPr>
+          <w:lang w:val="en-US"/>
+        </w:rPr>
+      </w:pPr>
+    </w:p>
+    <w:p>
+      <w:pPr>
+        <w:rPr>
+          <w:lang w:val="en-US"/>
+        </w:rPr>
+      </w:pPr>
+      <w:r>
+        <w:rPr>
+          <w:lang w:val="en-US"/>
+        </w:rPr>
+        <w:t>#include &lt;</w:t>
+      </w:r>
+      <w:proofErr w:type="spellStart"/>
+      <w:r>
+        <w:rPr>
+          <w:lang w:val="en-US"/>
+        </w:rPr>
+        <w:t>Printers.h</w:t>
+      </w:r>
+      <w:proofErr w:type="spellEnd"/>
+      <w:r>
+        <w:rPr>
+          <w:lang w:val="en-US"/>
+        </w:rPr>
+        <w:t>&gt;</w:t>
+      </w:r>
+    </w:p>
+    <w:p>
+      <w:pPr>
+        <w:rPr>
+          <w:lang w:val="en-US"/>
+        </w:rPr>
+      </w:pPr>
+      <w:r>
+        <w:rPr>
+          <w:lang w:val="en-US"/>
+        </w:rPr>
+        <w:t>#include &lt;</w:t>
+      </w:r>
+      <w:proofErr w:type="spellStart"/>
+      <w:r>
+        <w:rPr>
+          <w:lang w:val="en-US"/>
+        </w:rPr>
+        <w:t>XBee.h</w:t>
+      </w:r>
+      <w:proofErr w:type="spellEnd"/>
+      <w:r>
+        <w:rPr>
+          <w:lang w:val="en-US"/>
+        </w:rPr>
+        <w:t>&gt;</w:t>
+      </w:r>
+    </w:p>
+    <w:p>
+      <w:pPr>
+        <w:rPr>
+          <w:lang w:val="en-US"/>
+        </w:rPr>
+      </w:pPr>
+    </w:p>
+    <w:p>
+      <w:pPr>
+        <w:rPr>
+          <w:lang w:val="en-US"/>
+        </w:rPr>
+      </w:pPr>
+      <w:proofErr w:type="spellStart"/>
+      <w:r>
+        <w:rPr>
+          <w:lang w:val="en-US"/>
+        </w:rPr>
+        <w:t>XBee</w:t>
+      </w:r>
+      <w:proofErr w:type="spellEnd"/>
+      <w:r>
+        <w:rPr>
+          <w:lang w:val="en-US"/>
+        </w:rPr>
+        <w:t xml:space="preserve"> </w:t>
+      </w:r>
+      <w:proofErr w:type="spellStart"/>
+      <w:r>
+        <w:rPr>
+          <w:lang w:val="en-US"/>
+        </w:rPr>
+        <w:t>xbee</w:t>
+      </w:r>
+      <w:proofErr w:type="spellEnd"/>
+      <w:r>
+        <w:rPr>
+          <w:lang w:val="en-US"/>
+        </w:rPr>
+        <w:t xml:space="preserve"> = </w:t>
+      </w:r>
+      <w:proofErr w:type="spellStart"/>
+      <w:r>
+        <w:rPr>
+          <w:lang w:val="en-US"/>
+        </w:rPr>
+        <w:t>XBee</w:t>
+      </w:r>
+      <w:proofErr w:type="spellEnd"/>
+      <w:r>
+        <w:rPr>
+          <w:lang w:val="en-US"/>
+        </w:rPr>
+        <w:t xml:space="preserve">();// creating a </w:t>
+      </w:r>
+      <w:proofErr w:type="spellStart"/>
+      <w:r>
+        <w:rPr>
+          <w:lang w:val="en-US"/>
+        </w:rPr>
+        <w:t>xbee</w:t>
+      </w:r>
+      <w:proofErr w:type="spellEnd"/>
+      <w:r>
+        <w:rPr>
+          <w:lang w:val="en-US"/>
+        </w:rPr>
+        <w:t xml:space="preserve"> class</w:t>
+      </w:r>
+    </w:p>
+    <w:p>
+      <w:pPr>
+        <w:rPr>
+          <w:lang w:val="en-US"/>
+        </w:rPr>
+      </w:pPr>
+      <w:r>
+        <w:rPr>
+          <w:lang w:val="en-US"/>
+        </w:rPr>
+        <w:t xml:space="preserve">uint8_t payload[] = "Ben De Lathouwer";// what do we </w:t>
+      </w:r>
+      <w:proofErr w:type="spellStart"/>
+      <w:r>
+        <w:rPr>
+          <w:lang w:val="en-US"/>
+        </w:rPr>
+        <w:t>whant</w:t>
+      </w:r>
+      <w:proofErr w:type="spellEnd"/>
+      <w:r>
+        <w:rPr>
+          <w:lang w:val="en-US"/>
+        </w:rPr>
+        <w:t xml:space="preserve"> to send </w:t>
+      </w:r>
+    </w:p>
+    <w:p>
+      <w:pPr>
+        <w:rPr>
+          <w:lang w:val="en-US"/>
+        </w:rPr>
+      </w:pPr>
+      <w:r>
+        <w:rPr>
+          <w:lang w:val="en-US"/>
+        </w:rPr>
+        <w:t>XBeeAddress64 addr64 = XBeeAddress64(0x0, 0x0000ffff);</w:t>
+      </w:r>
+    </w:p>
+    <w:p>
+      <w:pPr>
+        <w:rPr>
+          <w:lang w:val="en-US"/>
+        </w:rPr>
+      </w:pPr>
+      <w:proofErr w:type="spellStart"/>
+      <w:r>
+        <w:rPr>
+          <w:lang w:val="en-US"/>
+        </w:rPr>
+        <w:t>ZBTxRequest</w:t>
+      </w:r>
+      <w:proofErr w:type="spellEnd"/>
+      <w:r>
+        <w:rPr>
+          <w:lang w:val="en-US"/>
+        </w:rPr>
+        <w:t xml:space="preserve"> </w:t>
+      </w:r>
+      <w:proofErr w:type="spellStart"/>
+      <w:r>
+        <w:rPr>
+          <w:lang w:val="en-US"/>
+        </w:rPr>
+        <w:t>zbTx</w:t>
+      </w:r>
+      <w:proofErr w:type="spellEnd"/>
+      <w:r>
+        <w:rPr>
+          <w:lang w:val="en-US"/>
+        </w:rPr>
+        <w:t xml:space="preserve"> = </w:t>
+      </w:r>
+      <w:proofErr w:type="spellStart"/>
+      <w:r>
+        <w:rPr>
+          <w:lang w:val="en-US"/>
+        </w:rPr>
+        <w:t>ZBTxRequest</w:t>
+      </w:r>
+      <w:proofErr w:type="spellEnd"/>
+      <w:r>
+        <w:rPr>
+          <w:lang w:val="en-US"/>
+        </w:rPr>
+        <w:t xml:space="preserve">(addr64, payload, </w:t>
+      </w:r>
+      <w:proofErr w:type="spellStart"/>
+      <w:r>
+        <w:rPr>
+          <w:lang w:val="en-US"/>
+        </w:rPr>
+        <w:t>sizeof</w:t>
+      </w:r>
+      <w:proofErr w:type="spellEnd"/>
+      <w:r>
+        <w:rPr>
+          <w:lang w:val="en-US"/>
+        </w:rPr>
+        <w:t xml:space="preserve">(payload));// make </w:t>
+      </w:r>
+      <w:proofErr w:type="spellStart"/>
+      <w:r>
+        <w:rPr>
+          <w:lang w:val="en-US"/>
+        </w:rPr>
+        <w:t>Tx</w:t>
+      </w:r>
+      <w:proofErr w:type="spellEnd"/>
+      <w:r>
+        <w:rPr>
+          <w:lang w:val="en-US"/>
+        </w:rPr>
+        <w:t xml:space="preserve"> packet </w:t>
+      </w:r>
+    </w:p>
+    <w:p>
+      <w:pPr>
+        <w:rPr>
+          <w:lang w:val="en-US"/>
+        </w:rPr>
+      </w:pPr>
+      <w:r>
+        <w:rPr>
+          <w:lang w:val="en-US"/>
+        </w:rPr>
+        <w:t xml:space="preserve">void setup() </w:t>
+      </w:r>
+    </w:p>
+    <w:p>
+      <w:pPr>
+        <w:rPr>
+          <w:lang w:val="en-US"/>
+        </w:rPr>
+      </w:pPr>
+      <w:r>
+        <w:rPr>
+          <w:lang w:val="en-US"/>
+        </w:rPr>
+        <w:t>{</w:t>
+      </w:r>
+    </w:p>
+    <w:p>
+      <w:pPr>
+        <w:rPr>
+          <w:lang w:val="en-US"/>
+        </w:rPr>
+      </w:pPr>
+      <w:r>
+        <w:rPr>
+          <w:lang w:val="en-US"/>
+        </w:rPr>
+        <w:t xml:space="preserve">  </w:t>
+      </w:r>
+      <w:proofErr w:type="spellStart"/>
+      <w:r>
+        <w:rPr>
+          <w:lang w:val="en-US"/>
+        </w:rPr>
+        <w:t>Serial.begin</w:t>
+      </w:r>
+      <w:proofErr w:type="spellEnd"/>
+      <w:r>
+        <w:rPr>
+          <w:lang w:val="en-US"/>
+        </w:rPr>
+        <w:t xml:space="preserve">(9600);// </w:t>
+      </w:r>
+      <w:proofErr w:type="spellStart"/>
+      <w:r>
+        <w:rPr>
+          <w:lang w:val="en-US"/>
+        </w:rPr>
+        <w:t>init</w:t>
+      </w:r>
+      <w:proofErr w:type="spellEnd"/>
+      <w:r>
+        <w:rPr>
+          <w:lang w:val="en-US"/>
+        </w:rPr>
+        <w:t xml:space="preserve"> of the serial port</w:t>
+      </w:r>
+    </w:p>
+    <w:p>
+      <w:pPr>
+        <w:rPr>
+          <w:lang w:val="en-US"/>
+        </w:rPr>
+      </w:pPr>
+      <w:r>
+        <w:rPr>
+          <w:lang w:val="en-US"/>
+        </w:rPr>
+        <w:t xml:space="preserve">  </w:t>
+      </w:r>
+      <w:proofErr w:type="spellStart"/>
+      <w:r>
+        <w:rPr>
+          <w:lang w:val="en-US"/>
+        </w:rPr>
+        <w:t>xbee.setSerial</w:t>
+      </w:r>
+      <w:proofErr w:type="spellEnd"/>
+      <w:r>
+        <w:rPr>
+          <w:lang w:val="en-US"/>
+        </w:rPr>
+        <w:t xml:space="preserve">(Serial); // Tell </w:t>
+      </w:r>
+      <w:proofErr w:type="spellStart"/>
+      <w:r>
+        <w:rPr>
+          <w:lang w:val="en-US"/>
+        </w:rPr>
+        <w:t>XBee</w:t>
+      </w:r>
+      <w:proofErr w:type="spellEnd"/>
+      <w:r>
+        <w:rPr>
+          <w:lang w:val="en-US"/>
+        </w:rPr>
+        <w:t xml:space="preserve"> to use Hardware Serial.</w:t>
+      </w:r>
+    </w:p>
+    <w:p>
+      <w:pPr>
+        <w:rPr>
+          <w:lang w:val="en-US"/>
+        </w:rPr>
+      </w:pPr>
+    </w:p>
+    <w:p>
+      <w:pPr>
+        <w:rPr>
+          <w:lang w:val="en-US"/>
+        </w:rPr>
+      </w:pPr>
+      <w:r>
+        <w:rPr>
+          <w:lang w:val="en-US"/>
+        </w:rPr>
+        <w:t>}</w:t>
+      </w:r>
+    </w:p>
+    <w:p>
+      <w:pPr>
+        <w:rPr>
+          <w:lang w:val="en-US"/>
+        </w:rPr>
+      </w:pPr>
+    </w:p>
+    <w:p>
+      <w:pPr>
+        <w:rPr>
+          <w:lang w:val="en-US"/>
+        </w:rPr>
+      </w:pPr>
+      <w:r>
+        <w:rPr>
+          <w:lang w:val="en-US"/>
+        </w:rPr>
+        <w:t xml:space="preserve">void loop() </w:t>
+      </w:r>
+    </w:p>
+    <w:p>
+      <w:pPr>
+        <w:rPr>
+          <w:lang w:val="en-US"/>
+        </w:rPr>
+      </w:pPr>
+    </w:p>
+    <w:p>
+      <w:pPr>
+        <w:rPr>
+          <w:lang w:val="en-US"/>
+        </w:rPr>
+      </w:pPr>
+      <w:r>
+        <w:rPr>
+          <w:lang w:val="en-US"/>
+        </w:rPr>
+        <w:t>{</w:t>
+      </w:r>
+    </w:p>
+    <w:p>
+      <w:pPr>
+        <w:rPr>
+          <w:lang w:val="en-US"/>
+        </w:rPr>
+      </w:pPr>
+    </w:p>
+    <w:p>
+      <w:pPr>
+        <w:rPr>
+          <w:lang w:val="en-US"/>
+        </w:rPr>
+      </w:pPr>
+    </w:p>
+    <w:p>
+      <w:pPr>
+        <w:rPr>
+          <w:lang w:val="en-US"/>
+        </w:rPr>
+      </w:pPr>
+      <w:r>
+        <w:rPr>
+          <w:lang w:val="en-US"/>
+        </w:rPr>
+        <w:t xml:space="preserve">  </w:t>
+      </w:r>
+      <w:proofErr w:type="spellStart"/>
+      <w:r>
+        <w:rPr>
+          <w:lang w:val="en-US"/>
+        </w:rPr>
+        <w:t>xbee.send</w:t>
+      </w:r>
+      <w:proofErr w:type="spellEnd"/>
+      <w:r>
+        <w:rPr>
+          <w:lang w:val="en-US"/>
+        </w:rPr>
+        <w:t>(</w:t>
+      </w:r>
+      <w:proofErr w:type="spellStart"/>
+      <w:r>
+        <w:rPr>
+          <w:lang w:val="en-US"/>
+        </w:rPr>
+        <w:t>zbTx</w:t>
+      </w:r>
+      <w:proofErr w:type="spellEnd"/>
+      <w:r>
+        <w:rPr>
+          <w:lang w:val="en-US"/>
+        </w:rPr>
+        <w:t>); // Send your request</w:t>
+      </w:r>
+    </w:p>
+    <w:p>
+      <w:pPr>
+        <w:rPr>
+          <w:lang w:val="en-US"/>
+        </w:rPr>
+      </w:pPr>
+      <w:r>
+        <w:rPr>
+          <w:lang w:val="en-US"/>
+        </w:rPr>
+        <w:t xml:space="preserve">  delay(2000);// delay for 2 seconds</w:t>
+      </w:r>
+    </w:p>
+    <w:p>
+      <w:pPr>
+        <w:rPr>
+          <w:lang w:val="en-US"/>
+        </w:rPr>
+      </w:pPr>
+      <w:r>
+        <w:rPr>
+          <w:lang w:val="en-US"/>
+        </w:rPr>
+        <w:t xml:space="preserve">  </w:t>
+      </w:r>
+    </w:p>
+    <w:p>
+      <w:pPr>
+        <w:rPr>
+          <w:lang w:val="en-US"/>
+        </w:rPr>
+      </w:pPr>
+      <w:r>
+        <w:rPr>
+          <w:lang w:val="en-US"/>
+        </w:rPr>
+        <w:t>}</w:t>
+      </w:r>
+    </w:p>
+    <w:p>
+      <w:pPr>
+        <w:rPr>
+          <w:lang w:val="en-US"/>
+        </w:rPr>
+      </w:pPr>
+    </w:p>
+    <w:p>
+      <w:pPr>
+        <w:rPr>
+          <w:lang w:val="nl-NL"/>
+        </w:rPr>
+      </w:pPr>
+      <w:r>
+        <w:rPr>
+          <w:lang w:val="nl-NL"/>
+        </w:rPr>
+        <w:t xml:space="preserve">Nu ga ik wat </w:t>
+      </w:r>
+      <w:proofErr w:type="spellStart"/>
+      <w:r>
+        <w:rPr>
+          <w:lang w:val="nl-NL"/>
+        </w:rPr>
+        <w:t>interesante</w:t>
+      </w:r>
+      <w:proofErr w:type="spellEnd"/>
+      <w:r>
+        <w:rPr>
+          <w:lang w:val="nl-NL"/>
+        </w:rPr>
+        <w:t xml:space="preserve"> stukjes code uitleggen :</w:t>
+      </w:r>
+    </w:p>
+    <w:p>
+      <w:pPr>
+        <w:rPr>
+          <w:lang w:val="nl-NL"/>
+        </w:rPr>
+      </w:pPr>
+      <w:r>
+        <w:rPr>
+          <w:lang w:val="nl-NL"/>
+        </w:rPr>
+        <w:t xml:space="preserve">Het eerste </w:t>
+      </w:r>
+      <w:proofErr w:type="spellStart"/>
+      <w:r>
+        <w:rPr>
+          <w:lang w:val="nl-NL"/>
+        </w:rPr>
+        <w:t>interesante</w:t>
+      </w:r>
+      <w:proofErr w:type="spellEnd"/>
+      <w:r>
+        <w:rPr>
+          <w:lang w:val="nl-NL"/>
+        </w:rPr>
+        <w:t xml:space="preserve"> stukje code is het volgende:</w:t>
+      </w:r>
+    </w:p>
+    <w:p>
+      <w:pPr>
+        <w:rPr>
+          <w:lang w:val="en-US"/>
+        </w:rPr>
+      </w:pPr>
+      <w:r>
+        <w:rPr>
+          <w:lang w:val="en-US"/>
+        </w:rPr>
+        <w:t>XBeeAddress64 addr64 = XBeeAddress64(0x0, 0x0000ffff);</w:t>
+      </w:r>
+    </w:p>
+    <w:p>
+      <w:pPr>
+        <w:rPr>
+          <w:lang w:val="nl-NL"/>
+        </w:rPr>
+      </w:pPr>
+      <w:r>
+        <w:rPr>
+          <w:lang w:val="nl-NL"/>
+        </w:rPr>
+        <w:t>In dit stukje code schrijven we het broadcast adders van de ontvanger.</w:t>
+      </w:r>
+    </w:p>
+    <w:p>
+      <w:pPr>
+        <w:rPr>
+          <w:lang w:val="nl-NL"/>
+        </w:rPr>
+      </w:pPr>
+    </w:p>
+    <w:p>
+      <w:pPr>
+        <w:rPr>
+          <w:lang w:val="en-US"/>
+        </w:rPr>
+      </w:pPr>
+      <w:proofErr w:type="spellStart"/>
+      <w:r>
+        <w:rPr>
+          <w:lang w:val="en-US"/>
+        </w:rPr>
+        <w:t>ZBTxRequest</w:t>
+      </w:r>
+      <w:proofErr w:type="spellEnd"/>
+      <w:r>
+        <w:rPr>
+          <w:lang w:val="en-US"/>
+        </w:rPr>
+        <w:t xml:space="preserve"> </w:t>
+      </w:r>
+      <w:proofErr w:type="spellStart"/>
+      <w:r>
+        <w:rPr>
+          <w:lang w:val="en-US"/>
+        </w:rPr>
+        <w:t>zbTx</w:t>
+      </w:r>
+      <w:proofErr w:type="spellEnd"/>
+      <w:r>
+        <w:rPr>
+          <w:lang w:val="en-US"/>
+        </w:rPr>
+        <w:t xml:space="preserve"> = </w:t>
+      </w:r>
+      <w:proofErr w:type="spellStart"/>
+      <w:r>
+        <w:rPr>
+          <w:lang w:val="en-US"/>
+        </w:rPr>
+        <w:t>ZBTxRequest</w:t>
+      </w:r>
+      <w:proofErr w:type="spellEnd"/>
+      <w:r>
+        <w:rPr>
+          <w:lang w:val="en-US"/>
+        </w:rPr>
+        <w:t xml:space="preserve">(addr64, payload, </w:t>
+      </w:r>
+      <w:proofErr w:type="spellStart"/>
+      <w:r>
+        <w:rPr>
+          <w:lang w:val="en-US"/>
+        </w:rPr>
+        <w:t>size</w:t>
+      </w:r>
+      <w:r>
+        <w:rPr>
+          <w:lang w:val="en-US"/>
+        </w:rPr>
+        <w:t>of</w:t>
+      </w:r>
+      <w:proofErr w:type="spellEnd"/>
+      <w:r>
+        <w:rPr>
+          <w:lang w:val="en-US"/>
+        </w:rPr>
+        <w:t xml:space="preserve">(payload));// make </w:t>
+      </w:r>
+      <w:proofErr w:type="spellStart"/>
+      <w:r>
+        <w:rPr>
+          <w:lang w:val="en-US"/>
+        </w:rPr>
+        <w:t>Tx</w:t>
+      </w:r>
+      <w:proofErr w:type="spellEnd"/>
+      <w:r>
+        <w:rPr>
+          <w:lang w:val="en-US"/>
+        </w:rPr>
+        <w:t xml:space="preserve"> packet </w:t>
+      </w:r>
+    </w:p>
+    <w:p>
+      <w:pPr>
+        <w:rPr>
+          <w:lang w:val="nl-NL"/>
+        </w:rPr>
+      </w:pPr>
+      <w:r>
+        <w:rPr>
+          <w:lang w:val="nl-NL"/>
+        </w:rPr>
+        <w:t>In de bovens</w:t>
+      </w:r>
+      <w:r>
+        <w:rPr>
+          <w:lang w:val="nl-NL"/>
+        </w:rPr>
+        <w:t xml:space="preserve">taande stukje code maken we een </w:t>
+      </w:r>
+      <w:proofErr w:type="spellStart"/>
+      <w:r>
+        <w:rPr>
+          <w:lang w:val="nl-NL"/>
+        </w:rPr>
+        <w:t>packet</w:t>
+      </w:r>
+      <w:proofErr w:type="spellEnd"/>
+      <w:r>
+        <w:rPr>
+          <w:lang w:val="nl-NL"/>
+        </w:rPr>
+        <w:t xml:space="preserve"> dat we gaan verzenden. </w:t>
+      </w:r>
+      <w:r>
+        <w:rPr>
+          <w:lang w:val="nl-NL"/>
+        </w:rPr>
+        <w:t xml:space="preserve">En deze is afhankelijk van de </w:t>
+      </w:r>
+      <w:proofErr w:type="spellStart"/>
+      <w:r>
+        <w:rPr>
+          <w:lang w:val="nl-NL"/>
+        </w:rPr>
+        <w:t>groote</w:t>
+      </w:r>
+      <w:proofErr w:type="spellEnd"/>
+      <w:r>
+        <w:rPr>
+          <w:lang w:val="nl-NL"/>
+        </w:rPr>
+        <w:t xml:space="preserve"> van de </w:t>
+      </w:r>
+      <w:proofErr w:type="spellStart"/>
+      <w:r>
+        <w:rPr>
+          <w:lang w:val="nl-NL"/>
+        </w:rPr>
+        <w:t>payload</w:t>
+      </w:r>
+      <w:proofErr w:type="spellEnd"/>
     </w:p>
     <w:sectPr>
       <w:pgSz w:w="11906" w:h="16838"/>
@@ -757,6 +2308,7 @@
     <w:lsdException w:name="HTML Sample" w:semiHidden="1" w:unhideWhenUsed="1"/>
     <w:lsdException w:name="HTML Typewriter" w:semiHidden="1" w:unhideWhenUsed="1"/>
     <w:lsdException w:name="HTML Variable" w:semiHidden="1" w:unhideWhenUsed="1"/>
+    <w:lsdException w:name="Normal Table" w:semiHidden="1" w:unhideWhenUsed="1"/>
     <w:lsdException w:name="annotation subject" w:semiHidden="1" w:unhideWhenUsed="1"/>
     <w:lsdException w:name="No List" w:semiHidden="1" w:unhideWhenUsed="1"/>
     <w:lsdException w:name="Outline List 1" w:semiHidden="1" w:unhideWhenUsed="1"/>
@@ -803,8 +2355,10 @@
     <w:lsdException w:name="Table Subtle 2" w:semiHidden="1" w:unhideWhenUsed="1"/>
     <w:lsdException w:name="Table Web 1" w:semiHidden="1" w:unhideWhenUsed="1"/>
     <w:lsdException w:name="Table Web 2" w:semiHidden="1" w:unhideWhenUsed="1"/>
+    <w:lsdException w:name="Table Web 3" w:semiHidden="1" w:unhideWhenUsed="1"/>
     <w:lsdException w:name="Balloon Text" w:semiHidden="1" w:unhideWhenUsed="1"/>
     <w:lsdException w:name="Table Grid" w:uiPriority="39"/>
+    <w:lsdException w:name="Table Theme" w:semiHidden="1" w:unhideWhenUsed="1"/>
     <w:lsdException w:name="Placeholder Text" w:semiHidden="1"/>
     <w:lsdException w:name="No Spacing" w:uiPriority="1" w:qFormat="1"/>
     <w:lsdException w:name="Light Shading" w:uiPriority="60"/>

</xml_diff>